<commit_message>
Añadido condicion de ADMIN, ver usuarios, log out y cambiado contraseña a TEXTO en vez de HASH
</commit_message>
<xml_diff>
--- a/COMO CONECTAR LA PAGINA CON LA BASE DE DATOS.docx
+++ b/COMO CONECTAR LA PAGINA CON LA BASE DE DATOS.docx
@@ -36,6 +36,7 @@
       </w:pPr>
       <w:r>
         <w:rPr>
+          <w:noProof/>
           <w:lang w:val="es-ES"/>
         </w:rPr>
         <w:drawing>
@@ -106,13 +107,7 @@
         <w:rPr>
           <w:lang w:val="es-ES"/>
         </w:rPr>
-        <w:t xml:space="preserve"> </w:t>
-      </w:r>
-      <w:r>
-        <w:rPr>
-          <w:lang w:val="es-ES"/>
-        </w:rPr>
-        <w:t>C:\xampp\php\php.ini</w:t>
+        <w:t xml:space="preserve"> C:\xampp\php\php.ini</w:t>
       </w:r>
       <w:r>
         <w:rPr>
@@ -313,6 +308,7 @@
       </w:r>
       <w:r>
         <w:rPr>
+          <w:noProof/>
           <w:lang w:val="es-ES"/>
         </w:rPr>
         <w:drawing>
@@ -361,6 +357,7 @@
       </w:pPr>
       <w:r>
         <w:rPr>
+          <w:noProof/>
           <w:lang w:val="es-ES"/>
         </w:rPr>
         <w:drawing>
@@ -476,6 +473,12 @@
           <w:lang w:val="es-ES"/>
         </w:rPr>
       </w:pPr>
+      <w:r>
+        <w:rPr>
+          <w:lang w:val="es-ES"/>
+        </w:rPr>
+        <w:t>ESTAMOS INSERTADOS COMO ADMIN YA.</w:t>
+      </w:r>
     </w:p>
     <w:p>
       <w:pPr>
@@ -484,6 +487,33 @@
           <w:lang w:val="es-ES"/>
         </w:rPr>
       </w:pPr>
+      <w:r>
+        <w:rPr>
+          <w:lang w:val="es-ES"/>
+        </w:rPr>
+        <w:t xml:space="preserve"> </w:t>
+      </w:r>
+      <w:hyperlink r:id="rId7" w:history="1">
+        <w:r>
+          <w:rPr>
+            <w:rStyle w:val="Hyperlink"/>
+            <w:lang w:val="es-ES"/>
+          </w:rPr>
+          <w:t>hector@domain.com</w:t>
+        </w:r>
+      </w:hyperlink>
+      <w:r>
+        <w:rPr>
+          <w:lang w:val="es-ES"/>
+        </w:rPr>
+        <w:t xml:space="preserve"> - </w:t>
+      </w:r>
+      <w:r>
+        <w:rPr>
+          <w:lang w:val="es-ES"/>
+        </w:rPr>
+        <w:t>1234</w:t>
+      </w:r>
     </w:p>
     <w:p>
       <w:pPr>
@@ -492,6 +522,62 @@
           <w:lang w:val="es-ES"/>
         </w:rPr>
       </w:pPr>
+      <w:r>
+        <w:rPr>
+          <w:lang w:val="es-ES"/>
+        </w:rPr>
+        <w:t xml:space="preserve"> </w:t>
+      </w:r>
+      <w:r>
+        <w:rPr>
+          <w:lang w:val="es-ES"/>
+        </w:rPr>
+        <w:t>jose@domain.com</w:t>
+      </w:r>
+      <w:r>
+        <w:rPr>
+          <w:lang w:val="es-ES"/>
+        </w:rPr>
+        <w:t xml:space="preserve"> - </w:t>
+      </w:r>
+      <w:r>
+        <w:rPr>
+          <w:lang w:val="es-ES"/>
+        </w:rPr>
+        <w:t>1234</w:t>
+      </w:r>
+    </w:p>
+    <w:p>
+      <w:pPr>
+        <w:spacing w:after="0"/>
+        <w:rPr>
+          <w:lang w:val="es-ES"/>
+        </w:rPr>
+      </w:pPr>
+      <w:r>
+        <w:rPr>
+          <w:lang w:val="es-ES"/>
+        </w:rPr>
+        <w:t xml:space="preserve"> </w:t>
+      </w:r>
+      <w:r>
+        <w:rPr>
+          <w:lang w:val="es-ES"/>
+        </w:rPr>
+        <w:t xml:space="preserve">brad@domain.com </w:t>
+      </w:r>
+      <w:r>
+        <w:rPr>
+          <w:lang w:val="es-ES"/>
+        </w:rPr>
+        <w:t xml:space="preserve">- </w:t>
+      </w:r>
+      <w:r>
+        <w:rPr>
+          <w:lang w:val="es-ES"/>
+        </w:rPr>
+        <w:t>1234</w:t>
+      </w:r>
     </w:p>
     <w:p>
       <w:pPr>
@@ -571,6 +657,7 @@
       </w:pPr>
       <w:r>
         <w:rPr>
+          <w:noProof/>
           <w:lang w:val="es-ES"/>
         </w:rPr>
         <w:drawing>
@@ -589,7 +676,7 @@
                     <pic:cNvPicPr/>
                   </pic:nvPicPr>
                   <pic:blipFill>
-                    <a:blip r:embed="rId7"/>
+                    <a:blip r:embed="rId8"/>
                     <a:stretch>
                       <a:fillRect/>
                     </a:stretch>
@@ -652,6 +739,7 @@
       </w:pPr>
       <w:r>
         <w:rPr>
+          <w:noProof/>
           <w:lang w:val="es-ES"/>
         </w:rPr>
         <w:drawing>
@@ -670,7 +758,7 @@
                     <pic:cNvPicPr/>
                   </pic:nvPicPr>
                   <pic:blipFill>
-                    <a:blip r:embed="rId8"/>
+                    <a:blip r:embed="rId9"/>
                     <a:stretch>
                       <a:fillRect/>
                     </a:stretch>
@@ -1617,6 +1705,29 @@
       <w:spacing w:val="5"/>
     </w:rPr>
   </w:style>
+  <w:style w:type="character" w:styleId="Hyperlink">
+    <w:name w:val="Hyperlink"/>
+    <w:basedOn w:val="DefaultParagraphFont"/>
+    <w:uiPriority w:val="99"/>
+    <w:unhideWhenUsed/>
+    <w:rsid w:val="00175E6A"/>
+    <w:rPr>
+      <w:color w:val="467886" w:themeColor="hyperlink"/>
+      <w:u w:val="single"/>
+    </w:rPr>
+  </w:style>
+  <w:style w:type="character" w:styleId="UnresolvedMention">
+    <w:name w:val="Unresolved Mention"/>
+    <w:basedOn w:val="DefaultParagraphFont"/>
+    <w:uiPriority w:val="99"/>
+    <w:semiHidden/>
+    <w:unhideWhenUsed/>
+    <w:rsid w:val="00175E6A"/>
+    <w:rPr>
+      <w:color w:val="605E5C"/>
+      <w:shd w:val="clear" w:color="auto" w:fill="E1DFDD"/>
+    </w:rPr>
+  </w:style>
 </w:styles>
 </file>
 

</xml_diff>

<commit_message>
Última instrucción del guia
</commit_message>
<xml_diff>
--- a/COMO CONECTAR LA PAGINA CON LA BASE DE DATOS.docx
+++ b/COMO CONECTAR LA PAGINA CON LA BASE DE DATOS.docx
@@ -93,16 +93,8 @@
         <w:rPr>
           <w:lang w:val="es-ES"/>
         </w:rPr>
-        <w:t xml:space="preserve">1-INSTALAMOS EL XAMPP, MODIFICAMOS EL </w:t>
-      </w:r>
-      <w:proofErr w:type="gramStart"/>
-      <w:r>
-        <w:rPr>
-          <w:lang w:val="es-ES"/>
-        </w:rPr>
-        <w:t>ARCHIVO ”</w:t>
-      </w:r>
-      <w:proofErr w:type="gramEnd"/>
+        <w:t>1-INSTALAMOS EL XAMPP, MODIFICAMOS EL ARCHIVO ”</w:t>
+      </w:r>
       <w:r>
         <w:rPr>
           <w:lang w:val="es-ES"/>
@@ -127,28 +119,7 @@
         <w:rPr>
           <w:lang w:val="es-ES"/>
         </w:rPr>
-        <w:t xml:space="preserve">Y LE QUITAMOS </w:t>
-      </w:r>
-      <w:proofErr w:type="gramStart"/>
-      <w:r>
-        <w:rPr>
-          <w:lang w:val="es-ES"/>
-        </w:rPr>
-        <w:t>LOS ”</w:t>
-      </w:r>
-      <w:proofErr w:type="gramEnd"/>
-      <w:r>
-        <w:rPr>
-          <w:lang w:val="es-ES"/>
-        </w:rPr>
-        <w:t xml:space="preserve">;”, </w:t>
-      </w:r>
-      <w:proofErr w:type="gramStart"/>
-      <w:r>
-        <w:rPr>
-          <w:lang w:val="es-ES"/>
-        </w:rPr>
-        <w:t>DEL ;</w:t>
+        <w:t>Y LE QUITAMOS LOS ”;”, DEL ;</w:t>
       </w:r>
       <w:proofErr w:type="spellStart"/>
       <w:r>
@@ -158,7 +129,6 @@
         <w:t>extension</w:t>
       </w:r>
       <w:proofErr w:type="spellEnd"/>
-      <w:proofErr w:type="gramEnd"/>
       <w:r>
         <w:rPr>
           <w:lang w:val="es-ES"/>
@@ -170,14 +140,7 @@
         <w:rPr>
           <w:lang w:val="es-ES"/>
         </w:rPr>
-        <w:t>pdo_</w:t>
-      </w:r>
-      <w:proofErr w:type="gramStart"/>
-      <w:r>
-        <w:rPr>
-          <w:lang w:val="es-ES"/>
-        </w:rPr>
-        <w:t>sqlite</w:t>
+        <w:t>pdo_sqlite</w:t>
       </w:r>
       <w:proofErr w:type="spellEnd"/>
       <w:r>
@@ -194,7 +157,6 @@
         <w:t>extension</w:t>
       </w:r>
       <w:proofErr w:type="spellEnd"/>
-      <w:proofErr w:type="gramEnd"/>
       <w:r>
         <w:rPr>
           <w:lang w:val="es-ES"/>
@@ -290,21 +252,7 @@
         <w:rPr>
           <w:lang w:val="es-ES"/>
         </w:rPr>
-        <w:t xml:space="preserve">”. QUEDARIA </w:t>
-      </w:r>
-      <w:proofErr w:type="gramStart"/>
-      <w:r>
-        <w:rPr>
-          <w:lang w:val="es-ES"/>
-        </w:rPr>
-        <w:t>ASÍ :</w:t>
-      </w:r>
-      <w:proofErr w:type="gramEnd"/>
-      <w:r>
-        <w:rPr>
-          <w:lang w:val="es-ES"/>
-        </w:rPr>
-        <w:t xml:space="preserve"> </w:t>
+        <w:t xml:space="preserve">”. QUEDARIA ASÍ : </w:t>
       </w:r>
       <w:r>
         <w:rPr>
@@ -630,21 +578,7 @@
         <w:rPr>
           <w:lang w:val="es-ES"/>
         </w:rPr>
-        <w:t xml:space="preserve"> ESTA INCLUIDO EN </w:t>
-      </w:r>
-      <w:proofErr w:type="gramStart"/>
-      <w:r>
-        <w:rPr>
-          <w:lang w:val="es-ES"/>
-        </w:rPr>
-        <w:t>EL .GITIGNORE</w:t>
-      </w:r>
-      <w:proofErr w:type="gramEnd"/>
-      <w:r>
-        <w:rPr>
-          <w:lang w:val="es-ES"/>
-        </w:rPr>
-        <w:t xml:space="preserve"> Y NO ESTA BAJO CONTROL ASI QUE LO MODIFICAIS Y GUARDAIS UNA VEZ Y YA ESTA. LAS DEMAS .PHP USARAN ESTE ARCHIVO PARA CONECTARSE A VUESTRA BASE DE DATOS.</w:t>
+        <w:t xml:space="preserve"> ESTA INCLUIDO EN EL .GITIGNORE Y NO ESTA BAJO CONTROL ASI QUE LO MODIFICAIS Y GUARDAIS UNA VEZ Y YA ESTA. LAS DEMAS .PHP USARAN ESTE ARCHIVO PARA CONECTARSE A VUESTRA BASE DE DATOS.</w:t>
       </w:r>
     </w:p>
     <w:p>
@@ -743,9 +677,9 @@
           <w:lang w:val="es-ES"/>
         </w:rPr>
         <w:drawing>
-          <wp:inline distT="0" distB="0" distL="0" distR="0" wp14:anchorId="037C59C2" wp14:editId="2B52FD56">
-            <wp:extent cx="2880360" cy="746530"/>
-            <wp:effectExtent l="0" t="0" r="0" b="0"/>
+          <wp:inline distT="0" distB="0" distL="0" distR="0" wp14:anchorId="037C59C2" wp14:editId="70446179">
+            <wp:extent cx="2613660" cy="677407"/>
+            <wp:effectExtent l="0" t="0" r="0" b="8890"/>
             <wp:docPr id="1322764358" name="Picture 1" descr="A close up of a screen&#10;&#10;AI-generated content may be incorrect."/>
             <wp:cNvGraphicFramePr>
               <a:graphicFrameLocks xmlns:a="http://schemas.openxmlformats.org/drawingml/2006/main" noChangeAspect="1"/>
@@ -766,7 +700,7 @@
                   <pic:spPr>
                     <a:xfrm>
                       <a:off x="0" y="0"/>
-                      <a:ext cx="2891756" cy="749484"/>
+                      <a:ext cx="2638951" cy="683962"/>
                     </a:xfrm>
                     <a:prstGeom prst="rect">
                       <a:avLst/>
@@ -777,6 +711,26 @@
             </a:graphic>
           </wp:inline>
         </w:drawing>
+      </w:r>
+    </w:p>
+    <w:p>
+      <w:pPr>
+        <w:spacing w:after="0"/>
+        <w:rPr>
+          <w:lang w:val="es-ES"/>
+        </w:rPr>
+      </w:pPr>
+      <w:r>
+        <w:rPr>
+          <w:lang w:val="es-ES"/>
+        </w:rPr>
+        <w:t xml:space="preserve">Metéis en el navegador:  </w:t>
+      </w:r>
+      <w:r>
+        <w:rPr>
+          <w:lang w:val="es-ES"/>
+        </w:rPr>
+        <w:t>http://localhost/Proyecto-Intermodular/WEB/index.php</w:t>
       </w:r>
     </w:p>
     <w:sectPr>
@@ -1392,6 +1346,7 @@
   <w:style w:type="character" w:default="1" w:styleId="DefaultParagraphFont">
     <w:name w:val="Default Paragraph Font"/>
     <w:uiPriority w:val="1"/>
+    <w:semiHidden/>
     <w:unhideWhenUsed/>
   </w:style>
   <w:style w:type="table" w:default="1" w:styleId="TableNormal">

</xml_diff>